<commit_message>
Homepage com Django rodando
</commit_message>
<xml_diff>
--- a/ROADMAP_HOMEMADE3D_ATUALIZADO.docx
+++ b/ROADMAP_HOMEMADE3D_ATUALIZADO.docx
@@ -21,87 +21,61 @@
           <w:b/>
           <w:bCs/>
         </w:rPr>
-        <w:t xml:space="preserve">ROADMAP DO PROJETO — SITE </w:t>
-      </w:r>
-      <w:proofErr w:type="spellStart"/>
+        <w:t>ROADMAP DO PROJETO — SITE PRINTAÍ 3D</w:t>
+      </w:r>
+    </w:p>
+    <w:p>
+      <w:pPr>
+        <w:pStyle w:val="NormalWeb"/>
+      </w:pPr>
+      <w:r>
+        <w:rPr>
+          <w:rStyle w:val="Forte"/>
+        </w:rPr>
+        <w:t>Data inicial:</w:t>
+      </w:r>
+      <w:r>
+        <w:t xml:space="preserve"> 08/10/2025 — </w:t>
+      </w:r>
+      <w:r>
+        <w:rPr>
+          <w:rStyle w:val="Forte"/>
+        </w:rPr>
+        <w:t>Atualizado em:</w:t>
+      </w:r>
+      <w:r>
+        <w:t xml:space="preserve"> 09/10/2025 16:30</w:t>
+      </w:r>
+    </w:p>
+    <w:p>
+      <w:r>
+        <w:pict w14:anchorId="6084299D">
+          <v:rect id="_x0000_i1045" style="width:0;height:1.5pt" o:hralign="center" o:hrstd="t" o:hr="t" fillcolor="#a0a0a0" stroked="f"/>
+        </w:pict>
+      </w:r>
+    </w:p>
+    <w:p>
+      <w:pPr>
+        <w:pStyle w:val="Ttulo3"/>
+      </w:pPr>
       <w:r>
         <w:rPr>
           <w:rStyle w:val="Forte"/>
           <w:b/>
           <w:bCs/>
         </w:rPr>
-        <w:t>Printaí</w:t>
-      </w:r>
-      <w:proofErr w:type="spellEnd"/>
+        <w:t>ROADMAP DO PROJETO — SITE PRINTAÍ 3D (</w:t>
+      </w:r>
+      <w:proofErr w:type="spellStart"/>
       <w:r>
         <w:rPr>
           <w:rStyle w:val="Forte"/>
           <w:b/>
           <w:bCs/>
         </w:rPr>
-        <w:t xml:space="preserve"> 3D</w:t>
-      </w:r>
-    </w:p>
-    <w:p>
-      <w:pPr>
-        <w:pStyle w:val="NormalWeb"/>
-      </w:pPr>
-      <w:r>
-        <w:rPr>
-          <w:rStyle w:val="Forte"/>
-        </w:rPr>
-        <w:t>Data inicial:</w:t>
-      </w:r>
-      <w:r>
-        <w:t xml:space="preserve"> 08/10/2025 — </w:t>
-      </w:r>
-      <w:r>
-        <w:rPr>
-          <w:rStyle w:val="Forte"/>
-        </w:rPr>
-        <w:t>Atualizado em:</w:t>
-      </w:r>
-      <w:r>
-        <w:t xml:space="preserve"> 09/10/2025 16:30</w:t>
-      </w:r>
-    </w:p>
-    <w:p>
-      <w:r>
-        <w:pict w14:anchorId="707C823E">
-          <v:rect id="_x0000_i1025" style="width:0;height:1.5pt" o:hralign="center" o:hrstd="t" o:hr="t" fillcolor="#a0a0a0" stroked="f"/>
-        </w:pict>
-      </w:r>
-    </w:p>
-    <w:p>
-      <w:pPr>
-        <w:pStyle w:val="Ttulo3"/>
-      </w:pPr>
-      <w:r>
-        <w:rPr>
-          <w:rStyle w:val="Forte"/>
-          <w:b/>
-          <w:bCs/>
-        </w:rPr>
-        <w:t xml:space="preserve">ROADMAP DO PROJETO — SITE </w:t>
-      </w:r>
-      <w:proofErr w:type="spellStart"/>
-      <w:r>
-        <w:rPr>
-          <w:rStyle w:val="Forte"/>
-          <w:b/>
-          <w:bCs/>
-        </w:rPr>
-        <w:t>Printaí</w:t>
+        <w:t>Portfólio</w:t>
       </w:r>
       <w:proofErr w:type="spellEnd"/>
-      <w:r>
-        <w:rPr>
-          <w:rStyle w:val="Forte"/>
-          <w:b/>
-          <w:bCs/>
-        </w:rPr>
-        <w:t xml:space="preserve"> 3D</w:t>
-      </w:r>
       <w:r>
         <w:rPr>
           <w:rStyle w:val="Forte"/>
@@ -110,32 +84,6 @@
         </w:rPr>
         <w:t xml:space="preserve"> </w:t>
       </w:r>
-      <w:r>
-        <w:rPr>
-          <w:rStyle w:val="Forte"/>
-          <w:b/>
-          <w:bCs/>
-        </w:rPr>
-        <w:t>(</w:t>
-      </w:r>
-      <w:proofErr w:type="spellStart"/>
-      <w:r>
-        <w:rPr>
-          <w:rStyle w:val="Forte"/>
-          <w:b/>
-          <w:bCs/>
-        </w:rPr>
-        <w:t>Portfólio</w:t>
-      </w:r>
-      <w:proofErr w:type="spellEnd"/>
-      <w:r>
-        <w:rPr>
-          <w:rStyle w:val="Forte"/>
-          <w:b/>
-          <w:bCs/>
-        </w:rPr>
-        <w:t xml:space="preserve"> </w:t>
-      </w:r>
       <w:proofErr w:type="spellStart"/>
       <w:r>
         <w:rPr>
@@ -172,37 +120,18 @@
       <w:r>
         <w:rPr>
           <w:rStyle w:val="Forte"/>
-          <w:b w:val="0"/>
-          <w:bCs w:val="0"/>
         </w:rPr>
         <w:t>Printaí</w:t>
       </w:r>
       <w:proofErr w:type="spellEnd"/>
-      <w:r>
-        <w:rPr>
-          <w:rStyle w:val="Forte"/>
-          <w:b w:val="0"/>
-          <w:bCs w:val="0"/>
-        </w:rPr>
-        <w:t xml:space="preserve"> 3D</w:t>
-      </w:r>
       <w:r>
         <w:rPr>
           <w:rStyle w:val="Forte"/>
         </w:rPr>
-        <w:t>”</w:t>
-      </w:r>
-      <w:r>
-        <w:t xml:space="preserve"> será desenvolvido como um portfólio pessoal para apresentar os trabalhos e habilidades técnicas de </w:t>
-      </w:r>
-      <w:r>
-        <w:rPr>
-          <w:rStyle w:val="Forte"/>
-        </w:rPr>
-        <w:t>Pablo Lacerda Cassani</w:t>
-      </w:r>
-      <w:r>
-        <w:t>, unindo o conhecimento em desenvolvimento web (</w:t>
+        <w:t xml:space="preserve"> 3D”</w:t>
+      </w:r>
+      <w:r>
+        <w:t xml:space="preserve"> será desenvolvido como um portfólio pessoal para apresentar trabalhos e habilidades técnicas, unindo o conhecimento em desenvolvimento web (</w:t>
       </w:r>
       <w:r>
         <w:rPr>
@@ -237,8 +166,8 @@
     </w:p>
     <w:p>
       <w:r>
-        <w:pict w14:anchorId="739D6601">
-          <v:rect id="_x0000_i1026" style="width:0;height:1.5pt" o:hralign="center" o:hrstd="t" o:hr="t" fillcolor="#a0a0a0" stroked="f"/>
+        <w:pict w14:anchorId="493D46A0">
+          <v:rect id="_x0000_i1046" style="width:0;height:1.5pt" o:hralign="center" o:hrstd="t" o:hr="t" fillcolor="#a0a0a0" stroked="f"/>
         </w:pict>
       </w:r>
     </w:p>
@@ -340,7 +269,7 @@
         <w:pStyle w:val="NormalWeb"/>
         <w:numPr>
           <w:ilvl w:val="0"/>
-          <w:numId w:val="10"/>
+          <w:numId w:val="17"/>
         </w:numPr>
       </w:pPr>
       <w:r>
@@ -358,7 +287,7 @@
         <w:pStyle w:val="NormalWeb"/>
         <w:numPr>
           <w:ilvl w:val="0"/>
-          <w:numId w:val="10"/>
+          <w:numId w:val="17"/>
         </w:numPr>
       </w:pPr>
       <w:r>
@@ -376,7 +305,7 @@
         <w:pStyle w:val="NormalWeb"/>
         <w:numPr>
           <w:ilvl w:val="0"/>
-          <w:numId w:val="10"/>
+          <w:numId w:val="17"/>
         </w:numPr>
       </w:pPr>
       <w:r>
@@ -394,7 +323,7 @@
         <w:pStyle w:val="NormalWeb"/>
         <w:numPr>
           <w:ilvl w:val="0"/>
-          <w:numId w:val="10"/>
+          <w:numId w:val="17"/>
         </w:numPr>
       </w:pPr>
       <w:r>
@@ -453,7 +382,7 @@
         <w:pStyle w:val="NormalWeb"/>
         <w:numPr>
           <w:ilvl w:val="0"/>
-          <w:numId w:val="10"/>
+          <w:numId w:val="17"/>
         </w:numPr>
       </w:pPr>
       <w:r>
@@ -480,7 +409,7 @@
         <w:pStyle w:val="NormalWeb"/>
         <w:numPr>
           <w:ilvl w:val="0"/>
-          <w:numId w:val="10"/>
+          <w:numId w:val="17"/>
         </w:numPr>
       </w:pPr>
       <w:r>
@@ -558,8 +487,8 @@
     </w:p>
     <w:p>
       <w:r>
-        <w:pict w14:anchorId="785F1A56">
-          <v:rect id="_x0000_i1027" style="width:0;height:1.5pt" o:hralign="center" o:hrstd="t" o:hr="t" fillcolor="#a0a0a0" stroked="f"/>
+        <w:pict w14:anchorId="4ECB32C1">
+          <v:rect id="_x0000_i1047" style="width:0;height:1.5pt" o:hralign="center" o:hrstd="t" o:hr="t" fillcolor="#a0a0a0" stroked="f"/>
         </w:pict>
       </w:r>
     </w:p>
@@ -661,7 +590,7 @@
         <w:pStyle w:val="NormalWeb"/>
         <w:numPr>
           <w:ilvl w:val="0"/>
-          <w:numId w:val="11"/>
+          <w:numId w:val="18"/>
         </w:numPr>
       </w:pPr>
       <w:r>
@@ -713,7 +642,7 @@
         <w:pStyle w:val="NormalWeb"/>
         <w:numPr>
           <w:ilvl w:val="0"/>
-          <w:numId w:val="11"/>
+          <w:numId w:val="18"/>
         </w:numPr>
       </w:pPr>
       <w:r>
@@ -735,7 +664,7 @@
         <w:pStyle w:val="NormalWeb"/>
         <w:numPr>
           <w:ilvl w:val="0"/>
-          <w:numId w:val="11"/>
+          <w:numId w:val="18"/>
         </w:numPr>
       </w:pPr>
       <w:r>
@@ -755,7 +684,7 @@
         <w:pStyle w:val="NormalWeb"/>
         <w:numPr>
           <w:ilvl w:val="0"/>
-          <w:numId w:val="11"/>
+          <w:numId w:val="18"/>
         </w:numPr>
       </w:pPr>
       <w:r>
@@ -783,7 +712,7 @@
         <w:pStyle w:val="NormalWeb"/>
         <w:numPr>
           <w:ilvl w:val="0"/>
-          <w:numId w:val="11"/>
+          <w:numId w:val="18"/>
         </w:numPr>
       </w:pPr>
       <w:r>
@@ -885,8 +814,8 @@
     </w:p>
     <w:p>
       <w:r>
-        <w:pict w14:anchorId="73825DAF">
-          <v:rect id="_x0000_i1028" style="width:0;height:1.5pt" o:hralign="center" o:hrstd="t" o:hr="t" fillcolor="#a0a0a0" stroked="f"/>
+        <w:pict w14:anchorId="6466ECA7">
+          <v:rect id="_x0000_i1048" style="width:0;height:1.5pt" o:hralign="center" o:hrstd="t" o:hr="t" fillcolor="#a0a0a0" stroked="f"/>
         </w:pict>
       </w:r>
     </w:p>
@@ -917,7 +846,7 @@
         <w:pStyle w:val="NormalWeb"/>
         <w:numPr>
           <w:ilvl w:val="0"/>
-          <w:numId w:val="12"/>
+          <w:numId w:val="19"/>
         </w:numPr>
       </w:pPr>
       <w:r>
@@ -945,7 +874,7 @@
         <w:pStyle w:val="NormalWeb"/>
         <w:numPr>
           <w:ilvl w:val="0"/>
-          <w:numId w:val="12"/>
+          <w:numId w:val="19"/>
         </w:numPr>
       </w:pPr>
       <w:r>
@@ -957,7 +886,7 @@
         <w:pStyle w:val="NormalWeb"/>
         <w:numPr>
           <w:ilvl w:val="0"/>
-          <w:numId w:val="12"/>
+          <w:numId w:val="19"/>
         </w:numPr>
       </w:pPr>
       <w:r>
@@ -977,7 +906,7 @@
         <w:pStyle w:val="NormalWeb"/>
         <w:numPr>
           <w:ilvl w:val="0"/>
-          <w:numId w:val="12"/>
+          <w:numId w:val="19"/>
         </w:numPr>
       </w:pPr>
       <w:r>
@@ -997,7 +926,7 @@
         <w:pStyle w:val="NormalWeb"/>
         <w:numPr>
           <w:ilvl w:val="0"/>
-          <w:numId w:val="12"/>
+          <w:numId w:val="19"/>
         </w:numPr>
       </w:pPr>
       <w:r>
@@ -1014,8 +943,8 @@
     </w:p>
     <w:p>
       <w:r>
-        <w:pict w14:anchorId="6B50F9EF">
-          <v:rect id="_x0000_i1029" style="width:0;height:1.5pt" o:hralign="center" o:hrstd="t" o:hr="t" fillcolor="#a0a0a0" stroked="f"/>
+        <w:pict w14:anchorId="5B91BB00">
+          <v:rect id="_x0000_i1049" style="width:0;height:1.5pt" o:hralign="center" o:hrstd="t" o:hr="t" fillcolor="#a0a0a0" stroked="f"/>
         </w:pict>
       </w:r>
     </w:p>
@@ -1064,7 +993,7 @@
         <w:pStyle w:val="NormalWeb"/>
         <w:numPr>
           <w:ilvl w:val="0"/>
-          <w:numId w:val="13"/>
+          <w:numId w:val="20"/>
         </w:numPr>
       </w:pPr>
       <w:r>
@@ -1076,7 +1005,7 @@
         <w:pStyle w:val="NormalWeb"/>
         <w:numPr>
           <w:ilvl w:val="1"/>
-          <w:numId w:val="13"/>
+          <w:numId w:val="20"/>
         </w:numPr>
       </w:pPr>
       <w:r>
@@ -1088,7 +1017,7 @@
         <w:pStyle w:val="NormalWeb"/>
         <w:numPr>
           <w:ilvl w:val="1"/>
-          <w:numId w:val="13"/>
+          <w:numId w:val="20"/>
         </w:numPr>
       </w:pPr>
       <w:r>
@@ -1108,7 +1037,7 @@
         <w:pStyle w:val="NormalWeb"/>
         <w:numPr>
           <w:ilvl w:val="0"/>
-          <w:numId w:val="13"/>
+          <w:numId w:val="20"/>
         </w:numPr>
       </w:pPr>
       <w:r>
@@ -1120,7 +1049,7 @@
         <w:pStyle w:val="NormalWeb"/>
         <w:numPr>
           <w:ilvl w:val="0"/>
-          <w:numId w:val="13"/>
+          <w:numId w:val="20"/>
         </w:numPr>
       </w:pPr>
       <w:r>
@@ -1129,8 +1058,8 @@
     </w:p>
     <w:p>
       <w:r>
-        <w:pict w14:anchorId="1C912D4D">
-          <v:rect id="_x0000_i1030" style="width:0;height:1.5pt" o:hralign="center" o:hrstd="t" o:hr="t" fillcolor="#a0a0a0" stroked="f"/>
+        <w:pict w14:anchorId="00BFE444">
+          <v:rect id="_x0000_i1050" style="width:0;height:1.5pt" o:hralign="center" o:hrstd="t" o:hr="t" fillcolor="#a0a0a0" stroked="f"/>
         </w:pict>
       </w:r>
     </w:p>
@@ -1179,7 +1108,7 @@
         <w:pStyle w:val="NormalWeb"/>
         <w:numPr>
           <w:ilvl w:val="0"/>
-          <w:numId w:val="14"/>
+          <w:numId w:val="21"/>
         </w:numPr>
       </w:pPr>
       <w:r>
@@ -1199,7 +1128,7 @@
         <w:pStyle w:val="NormalWeb"/>
         <w:numPr>
           <w:ilvl w:val="0"/>
-          <w:numId w:val="14"/>
+          <w:numId w:val="21"/>
         </w:numPr>
       </w:pPr>
       <w:r>
@@ -1211,7 +1140,7 @@
         <w:pStyle w:val="NormalWeb"/>
         <w:numPr>
           <w:ilvl w:val="0"/>
-          <w:numId w:val="14"/>
+          <w:numId w:val="21"/>
         </w:numPr>
       </w:pPr>
       <w:r>
@@ -1223,7 +1152,7 @@
         <w:pStyle w:val="NormalWeb"/>
         <w:numPr>
           <w:ilvl w:val="0"/>
-          <w:numId w:val="14"/>
+          <w:numId w:val="21"/>
         </w:numPr>
       </w:pPr>
       <w:r>
@@ -1232,8 +1161,8 @@
     </w:p>
     <w:p>
       <w:r>
-        <w:pict w14:anchorId="0883B6F9">
-          <v:rect id="_x0000_i1031" style="width:0;height:1.5pt" o:hralign="center" o:hrstd="t" o:hr="t" fillcolor="#a0a0a0" stroked="f"/>
+        <w:pict w14:anchorId="5CA4C271">
+          <v:rect id="_x0000_i1051" style="width:0;height:1.5pt" o:hralign="center" o:hrstd="t" o:hr="t" fillcolor="#a0a0a0" stroked="f"/>
         </w:pict>
       </w:r>
     </w:p>
@@ -1292,7 +1221,7 @@
         <w:pStyle w:val="NormalWeb"/>
         <w:numPr>
           <w:ilvl w:val="0"/>
-          <w:numId w:val="15"/>
+          <w:numId w:val="22"/>
         </w:numPr>
       </w:pPr>
       <w:r>
@@ -1304,7 +1233,7 @@
         <w:pStyle w:val="NormalWeb"/>
         <w:numPr>
           <w:ilvl w:val="0"/>
-          <w:numId w:val="15"/>
+          <w:numId w:val="22"/>
         </w:numPr>
       </w:pPr>
       <w:r>
@@ -1316,7 +1245,7 @@
         <w:pStyle w:val="NormalWeb"/>
         <w:numPr>
           <w:ilvl w:val="0"/>
-          <w:numId w:val="15"/>
+          <w:numId w:val="22"/>
         </w:numPr>
       </w:pPr>
       <w:r>
@@ -1328,7 +1257,7 @@
         <w:pStyle w:val="NormalWeb"/>
         <w:numPr>
           <w:ilvl w:val="0"/>
-          <w:numId w:val="15"/>
+          <w:numId w:val="22"/>
         </w:numPr>
       </w:pPr>
       <w:r>
@@ -1345,8 +1274,8 @@
     </w:p>
     <w:p>
       <w:r>
-        <w:pict w14:anchorId="400F1352">
-          <v:rect id="_x0000_i1032" style="width:0;height:1.5pt" o:hralign="center" o:hrstd="t" o:hr="t" fillcolor="#a0a0a0" stroked="f"/>
+        <w:pict w14:anchorId="37C45CAB">
+          <v:rect id="_x0000_i1052" style="width:0;height:1.5pt" o:hralign="center" o:hrstd="t" o:hr="t" fillcolor="#a0a0a0" stroked="f"/>
         </w:pict>
       </w:r>
     </w:p>
@@ -1505,8 +1434,8 @@
     </w:p>
     <w:p>
       <w:r>
-        <w:pict w14:anchorId="1D6518B8">
-          <v:rect id="_x0000_i1033" style="width:0;height:1.5pt" o:hralign="center" o:hrstd="t" o:hr="t" fillcolor="#a0a0a0" stroked="f"/>
+        <w:pict w14:anchorId="0323D57B">
+          <v:rect id="_x0000_i1053" style="width:0;height:1.5pt" o:hralign="center" o:hrstd="t" o:hr="t" fillcolor="#a0a0a0" stroked="f"/>
         </w:pict>
       </w:r>
     </w:p>
@@ -1601,7 +1530,7 @@
         <w:pStyle w:val="NormalWeb"/>
         <w:numPr>
           <w:ilvl w:val="0"/>
-          <w:numId w:val="16"/>
+          <w:numId w:val="23"/>
         </w:numPr>
       </w:pPr>
       <w:r>
@@ -1613,7 +1542,7 @@
         <w:pStyle w:val="NormalWeb"/>
         <w:numPr>
           <w:ilvl w:val="0"/>
-          <w:numId w:val="16"/>
+          <w:numId w:val="23"/>
         </w:numPr>
       </w:pPr>
       <w:r>
@@ -1625,7 +1554,7 @@
         <w:pStyle w:val="NormalWeb"/>
         <w:numPr>
           <w:ilvl w:val="0"/>
-          <w:numId w:val="16"/>
+          <w:numId w:val="23"/>
         </w:numPr>
       </w:pPr>
       <w:r>
@@ -1637,7 +1566,7 @@
         <w:pStyle w:val="NormalWeb"/>
         <w:numPr>
           <w:ilvl w:val="0"/>
-          <w:numId w:val="16"/>
+          <w:numId w:val="23"/>
         </w:numPr>
       </w:pPr>
       <w:r>
@@ -1649,7 +1578,7 @@
         <w:pStyle w:val="NormalWeb"/>
         <w:numPr>
           <w:ilvl w:val="0"/>
-          <w:numId w:val="16"/>
+          <w:numId w:val="23"/>
         </w:numPr>
       </w:pPr>
       <w:r>
@@ -1669,7 +1598,7 @@
         <w:pStyle w:val="NormalWeb"/>
         <w:numPr>
           <w:ilvl w:val="0"/>
-          <w:numId w:val="16"/>
+          <w:numId w:val="23"/>
         </w:numPr>
       </w:pPr>
       <w:r>
@@ -1681,7 +1610,7 @@
         <w:pStyle w:val="NormalWeb"/>
         <w:numPr>
           <w:ilvl w:val="0"/>
-          <w:numId w:val="16"/>
+          <w:numId w:val="23"/>
         </w:numPr>
       </w:pPr>
       <w:r>
@@ -1698,8 +1627,8 @@
     </w:p>
     <w:p>
       <w:r>
-        <w:pict w14:anchorId="4A71FBD9">
-          <v:rect id="_x0000_i1034" style="width:0;height:1.5pt" o:hralign="center" o:hrstd="t" o:hr="t" fillcolor="#a0a0a0" stroked="f"/>
+        <w:pict w14:anchorId="10C17C7E">
+          <v:rect id="_x0000_i1054" style="width:0;height:1.5pt" o:hralign="center" o:hrstd="t" o:hr="t" fillcolor="#a0a0a0" stroked="f"/>
         </w:pict>
       </w:r>
     </w:p>
@@ -1746,8 +1675,6 @@
       <w:r>
         <w:rPr>
           <w:rStyle w:val="Forte"/>
-          <w:b w:val="0"/>
-          <w:bCs w:val="0"/>
         </w:rPr>
         <w:t>Printaí</w:t>
       </w:r>
@@ -1755,31 +1682,17 @@
       <w:r>
         <w:rPr>
           <w:rStyle w:val="Forte"/>
-          <w:b w:val="0"/>
-          <w:bCs w:val="0"/>
         </w:rPr>
         <w:t xml:space="preserve"> 3D</w:t>
       </w:r>
       <w:r>
-        <w:t xml:space="preserve"> </w:t>
-      </w:r>
-      <w:r>
-        <w:t xml:space="preserve">— um site portfólio moderno que consolida as competências em </w:t>
+        <w:t xml:space="preserve"> — um site portfólio moderno que consolida as competências em </w:t>
       </w:r>
       <w:r>
         <w:rPr>
           <w:rStyle w:val="Forte"/>
         </w:rPr>
         <w:t>Desenvolvimento Web e Impressão 3D</w:t>
-      </w:r>
-      <w:r>
-        <w:t xml:space="preserve"> de </w:t>
-      </w:r>
-      <w:r>
-        <w:rPr>
-          <w:rStyle w:val="Forte"/>
-        </w:rPr>
-        <w:t>Pablo Lacerda Cassani</w:t>
       </w:r>
       <w:r>
         <w:t>.</w:t>
@@ -2087,6 +2000,268 @@
     </w:lvl>
   </w:abstractNum>
   <w:abstractNum w:abstractNumId="10" w15:restartNumberingAfterBreak="0">
+    <w:nsid w:val="1DF02D0A"/>
+    <w:multiLevelType w:val="multilevel"/>
+    <w:tmpl w:val="1674B838"/>
+    <w:lvl w:ilvl="0">
+      <w:start w:val="1"/>
+      <w:numFmt w:val="bullet"/>
+      <w:lvlText w:val=""/>
+      <w:lvlJc w:val="left"/>
+      <w:pPr>
+        <w:tabs>
+          <w:tab w:val="num" w:pos="720"/>
+        </w:tabs>
+        <w:ind w:left="720" w:hanging="360"/>
+      </w:pPr>
+      <w:rPr>
+        <w:rFonts w:ascii="Symbol" w:hAnsi="Symbol" w:hint="default"/>
+        <w:sz w:val="20"/>
+      </w:rPr>
+    </w:lvl>
+    <w:lvl w:ilvl="1" w:tentative="1">
+      <w:start w:val="1"/>
+      <w:numFmt w:val="bullet"/>
+      <w:lvlText w:val="o"/>
+      <w:lvlJc w:val="left"/>
+      <w:pPr>
+        <w:tabs>
+          <w:tab w:val="num" w:pos="1440"/>
+        </w:tabs>
+        <w:ind w:left="1440" w:hanging="360"/>
+      </w:pPr>
+      <w:rPr>
+        <w:rFonts w:ascii="Courier New" w:hAnsi="Courier New" w:hint="default"/>
+        <w:sz w:val="20"/>
+      </w:rPr>
+    </w:lvl>
+    <w:lvl w:ilvl="2" w:tentative="1">
+      <w:start w:val="1"/>
+      <w:numFmt w:val="bullet"/>
+      <w:lvlText w:val=""/>
+      <w:lvlJc w:val="left"/>
+      <w:pPr>
+        <w:tabs>
+          <w:tab w:val="num" w:pos="2160"/>
+        </w:tabs>
+        <w:ind w:left="2160" w:hanging="360"/>
+      </w:pPr>
+      <w:rPr>
+        <w:rFonts w:ascii="Wingdings" w:hAnsi="Wingdings" w:hint="default"/>
+        <w:sz w:val="20"/>
+      </w:rPr>
+    </w:lvl>
+    <w:lvl w:ilvl="3" w:tentative="1">
+      <w:start w:val="1"/>
+      <w:numFmt w:val="bullet"/>
+      <w:lvlText w:val=""/>
+      <w:lvlJc w:val="left"/>
+      <w:pPr>
+        <w:tabs>
+          <w:tab w:val="num" w:pos="2880"/>
+        </w:tabs>
+        <w:ind w:left="2880" w:hanging="360"/>
+      </w:pPr>
+      <w:rPr>
+        <w:rFonts w:ascii="Wingdings" w:hAnsi="Wingdings" w:hint="default"/>
+        <w:sz w:val="20"/>
+      </w:rPr>
+    </w:lvl>
+    <w:lvl w:ilvl="4" w:tentative="1">
+      <w:start w:val="1"/>
+      <w:numFmt w:val="bullet"/>
+      <w:lvlText w:val=""/>
+      <w:lvlJc w:val="left"/>
+      <w:pPr>
+        <w:tabs>
+          <w:tab w:val="num" w:pos="3600"/>
+        </w:tabs>
+        <w:ind w:left="3600" w:hanging="360"/>
+      </w:pPr>
+      <w:rPr>
+        <w:rFonts w:ascii="Wingdings" w:hAnsi="Wingdings" w:hint="default"/>
+        <w:sz w:val="20"/>
+      </w:rPr>
+    </w:lvl>
+    <w:lvl w:ilvl="5" w:tentative="1">
+      <w:start w:val="1"/>
+      <w:numFmt w:val="bullet"/>
+      <w:lvlText w:val=""/>
+      <w:lvlJc w:val="left"/>
+      <w:pPr>
+        <w:tabs>
+          <w:tab w:val="num" w:pos="4320"/>
+        </w:tabs>
+        <w:ind w:left="4320" w:hanging="360"/>
+      </w:pPr>
+      <w:rPr>
+        <w:rFonts w:ascii="Wingdings" w:hAnsi="Wingdings" w:hint="default"/>
+        <w:sz w:val="20"/>
+      </w:rPr>
+    </w:lvl>
+    <w:lvl w:ilvl="6" w:tentative="1">
+      <w:start w:val="1"/>
+      <w:numFmt w:val="bullet"/>
+      <w:lvlText w:val=""/>
+      <w:lvlJc w:val="left"/>
+      <w:pPr>
+        <w:tabs>
+          <w:tab w:val="num" w:pos="5040"/>
+        </w:tabs>
+        <w:ind w:left="5040" w:hanging="360"/>
+      </w:pPr>
+      <w:rPr>
+        <w:rFonts w:ascii="Wingdings" w:hAnsi="Wingdings" w:hint="default"/>
+        <w:sz w:val="20"/>
+      </w:rPr>
+    </w:lvl>
+    <w:lvl w:ilvl="7" w:tentative="1">
+      <w:start w:val="1"/>
+      <w:numFmt w:val="bullet"/>
+      <w:lvlText w:val=""/>
+      <w:lvlJc w:val="left"/>
+      <w:pPr>
+        <w:tabs>
+          <w:tab w:val="num" w:pos="5760"/>
+        </w:tabs>
+        <w:ind w:left="5760" w:hanging="360"/>
+      </w:pPr>
+      <w:rPr>
+        <w:rFonts w:ascii="Wingdings" w:hAnsi="Wingdings" w:hint="default"/>
+        <w:sz w:val="20"/>
+      </w:rPr>
+    </w:lvl>
+    <w:lvl w:ilvl="8" w:tentative="1">
+      <w:start w:val="1"/>
+      <w:numFmt w:val="bullet"/>
+      <w:lvlText w:val=""/>
+      <w:lvlJc w:val="left"/>
+      <w:pPr>
+        <w:tabs>
+          <w:tab w:val="num" w:pos="6480"/>
+        </w:tabs>
+        <w:ind w:left="6480" w:hanging="360"/>
+      </w:pPr>
+      <w:rPr>
+        <w:rFonts w:ascii="Wingdings" w:hAnsi="Wingdings" w:hint="default"/>
+        <w:sz w:val="20"/>
+      </w:rPr>
+    </w:lvl>
+  </w:abstractNum>
+  <w:abstractNum w:abstractNumId="11" w15:restartNumberingAfterBreak="0">
+    <w:nsid w:val="20714564"/>
+    <w:multiLevelType w:val="multilevel"/>
+    <w:tmpl w:val="A3E63FE4"/>
+    <w:lvl w:ilvl="0">
+      <w:start w:val="1"/>
+      <w:numFmt w:val="decimal"/>
+      <w:lvlText w:val="%1."/>
+      <w:lvlJc w:val="left"/>
+      <w:pPr>
+        <w:tabs>
+          <w:tab w:val="num" w:pos="720"/>
+        </w:tabs>
+        <w:ind w:left="720" w:hanging="360"/>
+      </w:pPr>
+    </w:lvl>
+    <w:lvl w:ilvl="1" w:tentative="1">
+      <w:start w:val="1"/>
+      <w:numFmt w:val="decimal"/>
+      <w:lvlText w:val="%2."/>
+      <w:lvlJc w:val="left"/>
+      <w:pPr>
+        <w:tabs>
+          <w:tab w:val="num" w:pos="1440"/>
+        </w:tabs>
+        <w:ind w:left="1440" w:hanging="360"/>
+      </w:pPr>
+    </w:lvl>
+    <w:lvl w:ilvl="2" w:tentative="1">
+      <w:start w:val="1"/>
+      <w:numFmt w:val="decimal"/>
+      <w:lvlText w:val="%3."/>
+      <w:lvlJc w:val="left"/>
+      <w:pPr>
+        <w:tabs>
+          <w:tab w:val="num" w:pos="2160"/>
+        </w:tabs>
+        <w:ind w:left="2160" w:hanging="360"/>
+      </w:pPr>
+    </w:lvl>
+    <w:lvl w:ilvl="3" w:tentative="1">
+      <w:start w:val="1"/>
+      <w:numFmt w:val="decimal"/>
+      <w:lvlText w:val="%4."/>
+      <w:lvlJc w:val="left"/>
+      <w:pPr>
+        <w:tabs>
+          <w:tab w:val="num" w:pos="2880"/>
+        </w:tabs>
+        <w:ind w:left="2880" w:hanging="360"/>
+      </w:pPr>
+    </w:lvl>
+    <w:lvl w:ilvl="4" w:tentative="1">
+      <w:start w:val="1"/>
+      <w:numFmt w:val="decimal"/>
+      <w:lvlText w:val="%5."/>
+      <w:lvlJc w:val="left"/>
+      <w:pPr>
+        <w:tabs>
+          <w:tab w:val="num" w:pos="3600"/>
+        </w:tabs>
+        <w:ind w:left="3600" w:hanging="360"/>
+      </w:pPr>
+    </w:lvl>
+    <w:lvl w:ilvl="5" w:tentative="1">
+      <w:start w:val="1"/>
+      <w:numFmt w:val="decimal"/>
+      <w:lvlText w:val="%6."/>
+      <w:lvlJc w:val="left"/>
+      <w:pPr>
+        <w:tabs>
+          <w:tab w:val="num" w:pos="4320"/>
+        </w:tabs>
+        <w:ind w:left="4320" w:hanging="360"/>
+      </w:pPr>
+    </w:lvl>
+    <w:lvl w:ilvl="6" w:tentative="1">
+      <w:start w:val="1"/>
+      <w:numFmt w:val="decimal"/>
+      <w:lvlText w:val="%7."/>
+      <w:lvlJc w:val="left"/>
+      <w:pPr>
+        <w:tabs>
+          <w:tab w:val="num" w:pos="5040"/>
+        </w:tabs>
+        <w:ind w:left="5040" w:hanging="360"/>
+      </w:pPr>
+    </w:lvl>
+    <w:lvl w:ilvl="7" w:tentative="1">
+      <w:start w:val="1"/>
+      <w:numFmt w:val="decimal"/>
+      <w:lvlText w:val="%8."/>
+      <w:lvlJc w:val="left"/>
+      <w:pPr>
+        <w:tabs>
+          <w:tab w:val="num" w:pos="5760"/>
+        </w:tabs>
+        <w:ind w:left="5760" w:hanging="360"/>
+      </w:pPr>
+    </w:lvl>
+    <w:lvl w:ilvl="8" w:tentative="1">
+      <w:start w:val="1"/>
+      <w:numFmt w:val="decimal"/>
+      <w:lvlText w:val="%9."/>
+      <w:lvlJc w:val="left"/>
+      <w:pPr>
+        <w:tabs>
+          <w:tab w:val="num" w:pos="6480"/>
+        </w:tabs>
+        <w:ind w:left="6480" w:hanging="360"/>
+      </w:pPr>
+    </w:lvl>
+  </w:abstractNum>
+  <w:abstractNum w:abstractNumId="12" w15:restartNumberingAfterBreak="0">
     <w:nsid w:val="22525D99"/>
     <w:multiLevelType w:val="multilevel"/>
     <w:tmpl w:val="E16EC39E"/>
@@ -2235,7 +2410,7 @@
       </w:rPr>
     </w:lvl>
   </w:abstractNum>
-  <w:abstractNum w:abstractNumId="11" w15:restartNumberingAfterBreak="0">
+  <w:abstractNum w:abstractNumId="13" w15:restartNumberingAfterBreak="0">
     <w:nsid w:val="30E9206E"/>
     <w:multiLevelType w:val="multilevel"/>
     <w:tmpl w:val="A91E7B68"/>
@@ -2384,7 +2559,414 @@
       </w:rPr>
     </w:lvl>
   </w:abstractNum>
-  <w:abstractNum w:abstractNumId="12" w15:restartNumberingAfterBreak="0">
+  <w:abstractNum w:abstractNumId="14" w15:restartNumberingAfterBreak="0">
+    <w:nsid w:val="310D77F4"/>
+    <w:multiLevelType w:val="multilevel"/>
+    <w:tmpl w:val="242859F4"/>
+    <w:lvl w:ilvl="0">
+      <w:start w:val="1"/>
+      <w:numFmt w:val="bullet"/>
+      <w:lvlText w:val=""/>
+      <w:lvlJc w:val="left"/>
+      <w:pPr>
+        <w:tabs>
+          <w:tab w:val="num" w:pos="720"/>
+        </w:tabs>
+        <w:ind w:left="720" w:hanging="360"/>
+      </w:pPr>
+      <w:rPr>
+        <w:rFonts w:ascii="Symbol" w:hAnsi="Symbol" w:hint="default"/>
+        <w:sz w:val="20"/>
+      </w:rPr>
+    </w:lvl>
+    <w:lvl w:ilvl="1">
+      <w:start w:val="1"/>
+      <w:numFmt w:val="decimal"/>
+      <w:lvlText w:val="%2."/>
+      <w:lvlJc w:val="left"/>
+      <w:pPr>
+        <w:tabs>
+          <w:tab w:val="num" w:pos="1440"/>
+        </w:tabs>
+        <w:ind w:left="1440" w:hanging="360"/>
+      </w:pPr>
+    </w:lvl>
+    <w:lvl w:ilvl="2" w:tentative="1">
+      <w:start w:val="1"/>
+      <w:numFmt w:val="bullet"/>
+      <w:lvlText w:val=""/>
+      <w:lvlJc w:val="left"/>
+      <w:pPr>
+        <w:tabs>
+          <w:tab w:val="num" w:pos="2160"/>
+        </w:tabs>
+        <w:ind w:left="2160" w:hanging="360"/>
+      </w:pPr>
+      <w:rPr>
+        <w:rFonts w:ascii="Wingdings" w:hAnsi="Wingdings" w:hint="default"/>
+        <w:sz w:val="20"/>
+      </w:rPr>
+    </w:lvl>
+    <w:lvl w:ilvl="3" w:tentative="1">
+      <w:start w:val="1"/>
+      <w:numFmt w:val="bullet"/>
+      <w:lvlText w:val=""/>
+      <w:lvlJc w:val="left"/>
+      <w:pPr>
+        <w:tabs>
+          <w:tab w:val="num" w:pos="2880"/>
+        </w:tabs>
+        <w:ind w:left="2880" w:hanging="360"/>
+      </w:pPr>
+      <w:rPr>
+        <w:rFonts w:ascii="Wingdings" w:hAnsi="Wingdings" w:hint="default"/>
+        <w:sz w:val="20"/>
+      </w:rPr>
+    </w:lvl>
+    <w:lvl w:ilvl="4" w:tentative="1">
+      <w:start w:val="1"/>
+      <w:numFmt w:val="bullet"/>
+      <w:lvlText w:val=""/>
+      <w:lvlJc w:val="left"/>
+      <w:pPr>
+        <w:tabs>
+          <w:tab w:val="num" w:pos="3600"/>
+        </w:tabs>
+        <w:ind w:left="3600" w:hanging="360"/>
+      </w:pPr>
+      <w:rPr>
+        <w:rFonts w:ascii="Wingdings" w:hAnsi="Wingdings" w:hint="default"/>
+        <w:sz w:val="20"/>
+      </w:rPr>
+    </w:lvl>
+    <w:lvl w:ilvl="5" w:tentative="1">
+      <w:start w:val="1"/>
+      <w:numFmt w:val="bullet"/>
+      <w:lvlText w:val=""/>
+      <w:lvlJc w:val="left"/>
+      <w:pPr>
+        <w:tabs>
+          <w:tab w:val="num" w:pos="4320"/>
+        </w:tabs>
+        <w:ind w:left="4320" w:hanging="360"/>
+      </w:pPr>
+      <w:rPr>
+        <w:rFonts w:ascii="Wingdings" w:hAnsi="Wingdings" w:hint="default"/>
+        <w:sz w:val="20"/>
+      </w:rPr>
+    </w:lvl>
+    <w:lvl w:ilvl="6" w:tentative="1">
+      <w:start w:val="1"/>
+      <w:numFmt w:val="bullet"/>
+      <w:lvlText w:val=""/>
+      <w:lvlJc w:val="left"/>
+      <w:pPr>
+        <w:tabs>
+          <w:tab w:val="num" w:pos="5040"/>
+        </w:tabs>
+        <w:ind w:left="5040" w:hanging="360"/>
+      </w:pPr>
+      <w:rPr>
+        <w:rFonts w:ascii="Wingdings" w:hAnsi="Wingdings" w:hint="default"/>
+        <w:sz w:val="20"/>
+      </w:rPr>
+    </w:lvl>
+    <w:lvl w:ilvl="7" w:tentative="1">
+      <w:start w:val="1"/>
+      <w:numFmt w:val="bullet"/>
+      <w:lvlText w:val=""/>
+      <w:lvlJc w:val="left"/>
+      <w:pPr>
+        <w:tabs>
+          <w:tab w:val="num" w:pos="5760"/>
+        </w:tabs>
+        <w:ind w:left="5760" w:hanging="360"/>
+      </w:pPr>
+      <w:rPr>
+        <w:rFonts w:ascii="Wingdings" w:hAnsi="Wingdings" w:hint="default"/>
+        <w:sz w:val="20"/>
+      </w:rPr>
+    </w:lvl>
+    <w:lvl w:ilvl="8" w:tentative="1">
+      <w:start w:val="1"/>
+      <w:numFmt w:val="bullet"/>
+      <w:lvlText w:val=""/>
+      <w:lvlJc w:val="left"/>
+      <w:pPr>
+        <w:tabs>
+          <w:tab w:val="num" w:pos="6480"/>
+        </w:tabs>
+        <w:ind w:left="6480" w:hanging="360"/>
+      </w:pPr>
+      <w:rPr>
+        <w:rFonts w:ascii="Wingdings" w:hAnsi="Wingdings" w:hint="default"/>
+        <w:sz w:val="20"/>
+      </w:rPr>
+    </w:lvl>
+  </w:abstractNum>
+  <w:abstractNum w:abstractNumId="15" w15:restartNumberingAfterBreak="0">
+    <w:nsid w:val="330211B2"/>
+    <w:multiLevelType w:val="multilevel"/>
+    <w:tmpl w:val="40103B2E"/>
+    <w:lvl w:ilvl="0">
+      <w:start w:val="1"/>
+      <w:numFmt w:val="bullet"/>
+      <w:lvlText w:val=""/>
+      <w:lvlJc w:val="left"/>
+      <w:pPr>
+        <w:tabs>
+          <w:tab w:val="num" w:pos="720"/>
+        </w:tabs>
+        <w:ind w:left="720" w:hanging="360"/>
+      </w:pPr>
+      <w:rPr>
+        <w:rFonts w:ascii="Symbol" w:hAnsi="Symbol" w:hint="default"/>
+        <w:sz w:val="20"/>
+      </w:rPr>
+    </w:lvl>
+    <w:lvl w:ilvl="1" w:tentative="1">
+      <w:start w:val="1"/>
+      <w:numFmt w:val="bullet"/>
+      <w:lvlText w:val="o"/>
+      <w:lvlJc w:val="left"/>
+      <w:pPr>
+        <w:tabs>
+          <w:tab w:val="num" w:pos="1440"/>
+        </w:tabs>
+        <w:ind w:left="1440" w:hanging="360"/>
+      </w:pPr>
+      <w:rPr>
+        <w:rFonts w:ascii="Courier New" w:hAnsi="Courier New" w:hint="default"/>
+        <w:sz w:val="20"/>
+      </w:rPr>
+    </w:lvl>
+    <w:lvl w:ilvl="2" w:tentative="1">
+      <w:start w:val="1"/>
+      <w:numFmt w:val="bullet"/>
+      <w:lvlText w:val=""/>
+      <w:lvlJc w:val="left"/>
+      <w:pPr>
+        <w:tabs>
+          <w:tab w:val="num" w:pos="2160"/>
+        </w:tabs>
+        <w:ind w:left="2160" w:hanging="360"/>
+      </w:pPr>
+      <w:rPr>
+        <w:rFonts w:ascii="Wingdings" w:hAnsi="Wingdings" w:hint="default"/>
+        <w:sz w:val="20"/>
+      </w:rPr>
+    </w:lvl>
+    <w:lvl w:ilvl="3" w:tentative="1">
+      <w:start w:val="1"/>
+      <w:numFmt w:val="bullet"/>
+      <w:lvlText w:val=""/>
+      <w:lvlJc w:val="left"/>
+      <w:pPr>
+        <w:tabs>
+          <w:tab w:val="num" w:pos="2880"/>
+        </w:tabs>
+        <w:ind w:left="2880" w:hanging="360"/>
+      </w:pPr>
+      <w:rPr>
+        <w:rFonts w:ascii="Wingdings" w:hAnsi="Wingdings" w:hint="default"/>
+        <w:sz w:val="20"/>
+      </w:rPr>
+    </w:lvl>
+    <w:lvl w:ilvl="4" w:tentative="1">
+      <w:start w:val="1"/>
+      <w:numFmt w:val="bullet"/>
+      <w:lvlText w:val=""/>
+      <w:lvlJc w:val="left"/>
+      <w:pPr>
+        <w:tabs>
+          <w:tab w:val="num" w:pos="3600"/>
+        </w:tabs>
+        <w:ind w:left="3600" w:hanging="360"/>
+      </w:pPr>
+      <w:rPr>
+        <w:rFonts w:ascii="Wingdings" w:hAnsi="Wingdings" w:hint="default"/>
+        <w:sz w:val="20"/>
+      </w:rPr>
+    </w:lvl>
+    <w:lvl w:ilvl="5" w:tentative="1">
+      <w:start w:val="1"/>
+      <w:numFmt w:val="bullet"/>
+      <w:lvlText w:val=""/>
+      <w:lvlJc w:val="left"/>
+      <w:pPr>
+        <w:tabs>
+          <w:tab w:val="num" w:pos="4320"/>
+        </w:tabs>
+        <w:ind w:left="4320" w:hanging="360"/>
+      </w:pPr>
+      <w:rPr>
+        <w:rFonts w:ascii="Wingdings" w:hAnsi="Wingdings" w:hint="default"/>
+        <w:sz w:val="20"/>
+      </w:rPr>
+    </w:lvl>
+    <w:lvl w:ilvl="6" w:tentative="1">
+      <w:start w:val="1"/>
+      <w:numFmt w:val="bullet"/>
+      <w:lvlText w:val=""/>
+      <w:lvlJc w:val="left"/>
+      <w:pPr>
+        <w:tabs>
+          <w:tab w:val="num" w:pos="5040"/>
+        </w:tabs>
+        <w:ind w:left="5040" w:hanging="360"/>
+      </w:pPr>
+      <w:rPr>
+        <w:rFonts w:ascii="Wingdings" w:hAnsi="Wingdings" w:hint="default"/>
+        <w:sz w:val="20"/>
+      </w:rPr>
+    </w:lvl>
+    <w:lvl w:ilvl="7" w:tentative="1">
+      <w:start w:val="1"/>
+      <w:numFmt w:val="bullet"/>
+      <w:lvlText w:val=""/>
+      <w:lvlJc w:val="left"/>
+      <w:pPr>
+        <w:tabs>
+          <w:tab w:val="num" w:pos="5760"/>
+        </w:tabs>
+        <w:ind w:left="5760" w:hanging="360"/>
+      </w:pPr>
+      <w:rPr>
+        <w:rFonts w:ascii="Wingdings" w:hAnsi="Wingdings" w:hint="default"/>
+        <w:sz w:val="20"/>
+      </w:rPr>
+    </w:lvl>
+    <w:lvl w:ilvl="8" w:tentative="1">
+      <w:start w:val="1"/>
+      <w:numFmt w:val="bullet"/>
+      <w:lvlText w:val=""/>
+      <w:lvlJc w:val="left"/>
+      <w:pPr>
+        <w:tabs>
+          <w:tab w:val="num" w:pos="6480"/>
+        </w:tabs>
+        <w:ind w:left="6480" w:hanging="360"/>
+      </w:pPr>
+      <w:rPr>
+        <w:rFonts w:ascii="Wingdings" w:hAnsi="Wingdings" w:hint="default"/>
+        <w:sz w:val="20"/>
+      </w:rPr>
+    </w:lvl>
+  </w:abstractNum>
+  <w:abstractNum w:abstractNumId="16" w15:restartNumberingAfterBreak="0">
+    <w:nsid w:val="33DB09D9"/>
+    <w:multiLevelType w:val="multilevel"/>
+    <w:tmpl w:val="020A79C0"/>
+    <w:lvl w:ilvl="0">
+      <w:start w:val="1"/>
+      <w:numFmt w:val="decimal"/>
+      <w:lvlText w:val="%1."/>
+      <w:lvlJc w:val="left"/>
+      <w:pPr>
+        <w:tabs>
+          <w:tab w:val="num" w:pos="720"/>
+        </w:tabs>
+        <w:ind w:left="720" w:hanging="360"/>
+      </w:pPr>
+    </w:lvl>
+    <w:lvl w:ilvl="1" w:tentative="1">
+      <w:start w:val="1"/>
+      <w:numFmt w:val="decimal"/>
+      <w:lvlText w:val="%2."/>
+      <w:lvlJc w:val="left"/>
+      <w:pPr>
+        <w:tabs>
+          <w:tab w:val="num" w:pos="1440"/>
+        </w:tabs>
+        <w:ind w:left="1440" w:hanging="360"/>
+      </w:pPr>
+    </w:lvl>
+    <w:lvl w:ilvl="2" w:tentative="1">
+      <w:start w:val="1"/>
+      <w:numFmt w:val="decimal"/>
+      <w:lvlText w:val="%3."/>
+      <w:lvlJc w:val="left"/>
+      <w:pPr>
+        <w:tabs>
+          <w:tab w:val="num" w:pos="2160"/>
+        </w:tabs>
+        <w:ind w:left="2160" w:hanging="360"/>
+      </w:pPr>
+    </w:lvl>
+    <w:lvl w:ilvl="3" w:tentative="1">
+      <w:start w:val="1"/>
+      <w:numFmt w:val="decimal"/>
+      <w:lvlText w:val="%4."/>
+      <w:lvlJc w:val="left"/>
+      <w:pPr>
+        <w:tabs>
+          <w:tab w:val="num" w:pos="2880"/>
+        </w:tabs>
+        <w:ind w:left="2880" w:hanging="360"/>
+      </w:pPr>
+    </w:lvl>
+    <w:lvl w:ilvl="4" w:tentative="1">
+      <w:start w:val="1"/>
+      <w:numFmt w:val="decimal"/>
+      <w:lvlText w:val="%5."/>
+      <w:lvlJc w:val="left"/>
+      <w:pPr>
+        <w:tabs>
+          <w:tab w:val="num" w:pos="3600"/>
+        </w:tabs>
+        <w:ind w:left="3600" w:hanging="360"/>
+      </w:pPr>
+    </w:lvl>
+    <w:lvl w:ilvl="5" w:tentative="1">
+      <w:start w:val="1"/>
+      <w:numFmt w:val="decimal"/>
+      <w:lvlText w:val="%6."/>
+      <w:lvlJc w:val="left"/>
+      <w:pPr>
+        <w:tabs>
+          <w:tab w:val="num" w:pos="4320"/>
+        </w:tabs>
+        <w:ind w:left="4320" w:hanging="360"/>
+      </w:pPr>
+    </w:lvl>
+    <w:lvl w:ilvl="6" w:tentative="1">
+      <w:start w:val="1"/>
+      <w:numFmt w:val="decimal"/>
+      <w:lvlText w:val="%7."/>
+      <w:lvlJc w:val="left"/>
+      <w:pPr>
+        <w:tabs>
+          <w:tab w:val="num" w:pos="5040"/>
+        </w:tabs>
+        <w:ind w:left="5040" w:hanging="360"/>
+      </w:pPr>
+    </w:lvl>
+    <w:lvl w:ilvl="7" w:tentative="1">
+      <w:start w:val="1"/>
+      <w:numFmt w:val="decimal"/>
+      <w:lvlText w:val="%8."/>
+      <w:lvlJc w:val="left"/>
+      <w:pPr>
+        <w:tabs>
+          <w:tab w:val="num" w:pos="5760"/>
+        </w:tabs>
+        <w:ind w:left="5760" w:hanging="360"/>
+      </w:pPr>
+    </w:lvl>
+    <w:lvl w:ilvl="8" w:tentative="1">
+      <w:start w:val="1"/>
+      <w:numFmt w:val="decimal"/>
+      <w:lvlText w:val="%9."/>
+      <w:lvlJc w:val="left"/>
+      <w:pPr>
+        <w:tabs>
+          <w:tab w:val="num" w:pos="6480"/>
+        </w:tabs>
+        <w:ind w:left="6480" w:hanging="360"/>
+      </w:pPr>
+    </w:lvl>
+  </w:abstractNum>
+  <w:abstractNum w:abstractNumId="17" w15:restartNumberingAfterBreak="0">
     <w:nsid w:val="3FBF35CF"/>
     <w:multiLevelType w:val="multilevel"/>
     <w:tmpl w:val="0EECB606"/>
@@ -2529,7 +3111,7 @@
       </w:rPr>
     </w:lvl>
   </w:abstractNum>
-  <w:abstractNum w:abstractNumId="13" w15:restartNumberingAfterBreak="0">
+  <w:abstractNum w:abstractNumId="18" w15:restartNumberingAfterBreak="0">
     <w:nsid w:val="448D0E76"/>
     <w:multiLevelType w:val="multilevel"/>
     <w:tmpl w:val="FE30448A"/>
@@ -2678,7 +3260,7 @@
       </w:rPr>
     </w:lvl>
   </w:abstractNum>
-  <w:abstractNum w:abstractNumId="14" w15:restartNumberingAfterBreak="0">
+  <w:abstractNum w:abstractNumId="19" w15:restartNumberingAfterBreak="0">
     <w:nsid w:val="505A54E8"/>
     <w:multiLevelType w:val="multilevel"/>
     <w:tmpl w:val="29727FD2"/>
@@ -2791,10 +3373,308 @@
       </w:pPr>
     </w:lvl>
   </w:abstractNum>
-  <w:abstractNum w:abstractNumId="15" w15:restartNumberingAfterBreak="0">
+  <w:abstractNum w:abstractNumId="20" w15:restartNumberingAfterBreak="0">
+    <w:nsid w:val="62ED71BC"/>
+    <w:multiLevelType w:val="multilevel"/>
+    <w:tmpl w:val="157A2ABE"/>
+    <w:lvl w:ilvl="0">
+      <w:start w:val="1"/>
+      <w:numFmt w:val="bullet"/>
+      <w:lvlText w:val=""/>
+      <w:lvlJc w:val="left"/>
+      <w:pPr>
+        <w:tabs>
+          <w:tab w:val="num" w:pos="720"/>
+        </w:tabs>
+        <w:ind w:left="720" w:hanging="360"/>
+      </w:pPr>
+      <w:rPr>
+        <w:rFonts w:ascii="Symbol" w:hAnsi="Symbol" w:hint="default"/>
+        <w:sz w:val="20"/>
+      </w:rPr>
+    </w:lvl>
+    <w:lvl w:ilvl="1" w:tentative="1">
+      <w:start w:val="1"/>
+      <w:numFmt w:val="bullet"/>
+      <w:lvlText w:val="o"/>
+      <w:lvlJc w:val="left"/>
+      <w:pPr>
+        <w:tabs>
+          <w:tab w:val="num" w:pos="1440"/>
+        </w:tabs>
+        <w:ind w:left="1440" w:hanging="360"/>
+      </w:pPr>
+      <w:rPr>
+        <w:rFonts w:ascii="Courier New" w:hAnsi="Courier New" w:hint="default"/>
+        <w:sz w:val="20"/>
+      </w:rPr>
+    </w:lvl>
+    <w:lvl w:ilvl="2" w:tentative="1">
+      <w:start w:val="1"/>
+      <w:numFmt w:val="bullet"/>
+      <w:lvlText w:val=""/>
+      <w:lvlJc w:val="left"/>
+      <w:pPr>
+        <w:tabs>
+          <w:tab w:val="num" w:pos="2160"/>
+        </w:tabs>
+        <w:ind w:left="2160" w:hanging="360"/>
+      </w:pPr>
+      <w:rPr>
+        <w:rFonts w:ascii="Wingdings" w:hAnsi="Wingdings" w:hint="default"/>
+        <w:sz w:val="20"/>
+      </w:rPr>
+    </w:lvl>
+    <w:lvl w:ilvl="3" w:tentative="1">
+      <w:start w:val="1"/>
+      <w:numFmt w:val="bullet"/>
+      <w:lvlText w:val=""/>
+      <w:lvlJc w:val="left"/>
+      <w:pPr>
+        <w:tabs>
+          <w:tab w:val="num" w:pos="2880"/>
+        </w:tabs>
+        <w:ind w:left="2880" w:hanging="360"/>
+      </w:pPr>
+      <w:rPr>
+        <w:rFonts w:ascii="Wingdings" w:hAnsi="Wingdings" w:hint="default"/>
+        <w:sz w:val="20"/>
+      </w:rPr>
+    </w:lvl>
+    <w:lvl w:ilvl="4" w:tentative="1">
+      <w:start w:val="1"/>
+      <w:numFmt w:val="bullet"/>
+      <w:lvlText w:val=""/>
+      <w:lvlJc w:val="left"/>
+      <w:pPr>
+        <w:tabs>
+          <w:tab w:val="num" w:pos="3600"/>
+        </w:tabs>
+        <w:ind w:left="3600" w:hanging="360"/>
+      </w:pPr>
+      <w:rPr>
+        <w:rFonts w:ascii="Wingdings" w:hAnsi="Wingdings" w:hint="default"/>
+        <w:sz w:val="20"/>
+      </w:rPr>
+    </w:lvl>
+    <w:lvl w:ilvl="5" w:tentative="1">
+      <w:start w:val="1"/>
+      <w:numFmt w:val="bullet"/>
+      <w:lvlText w:val=""/>
+      <w:lvlJc w:val="left"/>
+      <w:pPr>
+        <w:tabs>
+          <w:tab w:val="num" w:pos="4320"/>
+        </w:tabs>
+        <w:ind w:left="4320" w:hanging="360"/>
+      </w:pPr>
+      <w:rPr>
+        <w:rFonts w:ascii="Wingdings" w:hAnsi="Wingdings" w:hint="default"/>
+        <w:sz w:val="20"/>
+      </w:rPr>
+    </w:lvl>
+    <w:lvl w:ilvl="6" w:tentative="1">
+      <w:start w:val="1"/>
+      <w:numFmt w:val="bullet"/>
+      <w:lvlText w:val=""/>
+      <w:lvlJc w:val="left"/>
+      <w:pPr>
+        <w:tabs>
+          <w:tab w:val="num" w:pos="5040"/>
+        </w:tabs>
+        <w:ind w:left="5040" w:hanging="360"/>
+      </w:pPr>
+      <w:rPr>
+        <w:rFonts w:ascii="Wingdings" w:hAnsi="Wingdings" w:hint="default"/>
+        <w:sz w:val="20"/>
+      </w:rPr>
+    </w:lvl>
+    <w:lvl w:ilvl="7" w:tentative="1">
+      <w:start w:val="1"/>
+      <w:numFmt w:val="bullet"/>
+      <w:lvlText w:val=""/>
+      <w:lvlJc w:val="left"/>
+      <w:pPr>
+        <w:tabs>
+          <w:tab w:val="num" w:pos="5760"/>
+        </w:tabs>
+        <w:ind w:left="5760" w:hanging="360"/>
+      </w:pPr>
+      <w:rPr>
+        <w:rFonts w:ascii="Wingdings" w:hAnsi="Wingdings" w:hint="default"/>
+        <w:sz w:val="20"/>
+      </w:rPr>
+    </w:lvl>
+    <w:lvl w:ilvl="8" w:tentative="1">
+      <w:start w:val="1"/>
+      <w:numFmt w:val="bullet"/>
+      <w:lvlText w:val=""/>
+      <w:lvlJc w:val="left"/>
+      <w:pPr>
+        <w:tabs>
+          <w:tab w:val="num" w:pos="6480"/>
+        </w:tabs>
+        <w:ind w:left="6480" w:hanging="360"/>
+      </w:pPr>
+      <w:rPr>
+        <w:rFonts w:ascii="Wingdings" w:hAnsi="Wingdings" w:hint="default"/>
+        <w:sz w:val="20"/>
+      </w:rPr>
+    </w:lvl>
+  </w:abstractNum>
+  <w:abstractNum w:abstractNumId="21" w15:restartNumberingAfterBreak="0">
     <w:nsid w:val="6F7F1BED"/>
     <w:multiLevelType w:val="multilevel"/>
     <w:tmpl w:val="2ECA816A"/>
+    <w:lvl w:ilvl="0">
+      <w:start w:val="1"/>
+      <w:numFmt w:val="bullet"/>
+      <w:lvlText w:val=""/>
+      <w:lvlJc w:val="left"/>
+      <w:pPr>
+        <w:tabs>
+          <w:tab w:val="num" w:pos="720"/>
+        </w:tabs>
+        <w:ind w:left="720" w:hanging="360"/>
+      </w:pPr>
+      <w:rPr>
+        <w:rFonts w:ascii="Symbol" w:hAnsi="Symbol" w:hint="default"/>
+        <w:sz w:val="20"/>
+      </w:rPr>
+    </w:lvl>
+    <w:lvl w:ilvl="1" w:tentative="1">
+      <w:start w:val="1"/>
+      <w:numFmt w:val="bullet"/>
+      <w:lvlText w:val="o"/>
+      <w:lvlJc w:val="left"/>
+      <w:pPr>
+        <w:tabs>
+          <w:tab w:val="num" w:pos="1440"/>
+        </w:tabs>
+        <w:ind w:left="1440" w:hanging="360"/>
+      </w:pPr>
+      <w:rPr>
+        <w:rFonts w:ascii="Courier New" w:hAnsi="Courier New" w:hint="default"/>
+        <w:sz w:val="20"/>
+      </w:rPr>
+    </w:lvl>
+    <w:lvl w:ilvl="2" w:tentative="1">
+      <w:start w:val="1"/>
+      <w:numFmt w:val="bullet"/>
+      <w:lvlText w:val=""/>
+      <w:lvlJc w:val="left"/>
+      <w:pPr>
+        <w:tabs>
+          <w:tab w:val="num" w:pos="2160"/>
+        </w:tabs>
+        <w:ind w:left="2160" w:hanging="360"/>
+      </w:pPr>
+      <w:rPr>
+        <w:rFonts w:ascii="Wingdings" w:hAnsi="Wingdings" w:hint="default"/>
+        <w:sz w:val="20"/>
+      </w:rPr>
+    </w:lvl>
+    <w:lvl w:ilvl="3" w:tentative="1">
+      <w:start w:val="1"/>
+      <w:numFmt w:val="bullet"/>
+      <w:lvlText w:val=""/>
+      <w:lvlJc w:val="left"/>
+      <w:pPr>
+        <w:tabs>
+          <w:tab w:val="num" w:pos="2880"/>
+        </w:tabs>
+        <w:ind w:left="2880" w:hanging="360"/>
+      </w:pPr>
+      <w:rPr>
+        <w:rFonts w:ascii="Wingdings" w:hAnsi="Wingdings" w:hint="default"/>
+        <w:sz w:val="20"/>
+      </w:rPr>
+    </w:lvl>
+    <w:lvl w:ilvl="4" w:tentative="1">
+      <w:start w:val="1"/>
+      <w:numFmt w:val="bullet"/>
+      <w:lvlText w:val=""/>
+      <w:lvlJc w:val="left"/>
+      <w:pPr>
+        <w:tabs>
+          <w:tab w:val="num" w:pos="3600"/>
+        </w:tabs>
+        <w:ind w:left="3600" w:hanging="360"/>
+      </w:pPr>
+      <w:rPr>
+        <w:rFonts w:ascii="Wingdings" w:hAnsi="Wingdings" w:hint="default"/>
+        <w:sz w:val="20"/>
+      </w:rPr>
+    </w:lvl>
+    <w:lvl w:ilvl="5" w:tentative="1">
+      <w:start w:val="1"/>
+      <w:numFmt w:val="bullet"/>
+      <w:lvlText w:val=""/>
+      <w:lvlJc w:val="left"/>
+      <w:pPr>
+        <w:tabs>
+          <w:tab w:val="num" w:pos="4320"/>
+        </w:tabs>
+        <w:ind w:left="4320" w:hanging="360"/>
+      </w:pPr>
+      <w:rPr>
+        <w:rFonts w:ascii="Wingdings" w:hAnsi="Wingdings" w:hint="default"/>
+        <w:sz w:val="20"/>
+      </w:rPr>
+    </w:lvl>
+    <w:lvl w:ilvl="6" w:tentative="1">
+      <w:start w:val="1"/>
+      <w:numFmt w:val="bullet"/>
+      <w:lvlText w:val=""/>
+      <w:lvlJc w:val="left"/>
+      <w:pPr>
+        <w:tabs>
+          <w:tab w:val="num" w:pos="5040"/>
+        </w:tabs>
+        <w:ind w:left="5040" w:hanging="360"/>
+      </w:pPr>
+      <w:rPr>
+        <w:rFonts w:ascii="Wingdings" w:hAnsi="Wingdings" w:hint="default"/>
+        <w:sz w:val="20"/>
+      </w:rPr>
+    </w:lvl>
+    <w:lvl w:ilvl="7" w:tentative="1">
+      <w:start w:val="1"/>
+      <w:numFmt w:val="bullet"/>
+      <w:lvlText w:val=""/>
+      <w:lvlJc w:val="left"/>
+      <w:pPr>
+        <w:tabs>
+          <w:tab w:val="num" w:pos="5760"/>
+        </w:tabs>
+        <w:ind w:left="5760" w:hanging="360"/>
+      </w:pPr>
+      <w:rPr>
+        <w:rFonts w:ascii="Wingdings" w:hAnsi="Wingdings" w:hint="default"/>
+        <w:sz w:val="20"/>
+      </w:rPr>
+    </w:lvl>
+    <w:lvl w:ilvl="8" w:tentative="1">
+      <w:start w:val="1"/>
+      <w:numFmt w:val="bullet"/>
+      <w:lvlText w:val=""/>
+      <w:lvlJc w:val="left"/>
+      <w:pPr>
+        <w:tabs>
+          <w:tab w:val="num" w:pos="6480"/>
+        </w:tabs>
+        <w:ind w:left="6480" w:hanging="360"/>
+      </w:pPr>
+      <w:rPr>
+        <w:rFonts w:ascii="Wingdings" w:hAnsi="Wingdings" w:hint="default"/>
+        <w:sz w:val="20"/>
+      </w:rPr>
+    </w:lvl>
+  </w:abstractNum>
+  <w:abstractNum w:abstractNumId="22" w15:restartNumberingAfterBreak="0">
+    <w:nsid w:val="71DC5EEF"/>
+    <w:multiLevelType w:val="multilevel"/>
+    <w:tmpl w:val="8DE27DC4"/>
     <w:lvl w:ilvl="0">
       <w:start w:val="1"/>
       <w:numFmt w:val="bullet"/>
@@ -2968,24 +3848,45 @@
     <w:abstractNumId w:val="0"/>
   </w:num>
   <w:num w:numId="10">
-    <w:abstractNumId w:val="11"/>
+    <w:abstractNumId w:val="13"/>
   </w:num>
   <w:num w:numId="11">
-    <w:abstractNumId w:val="14"/>
+    <w:abstractNumId w:val="19"/>
   </w:num>
   <w:num w:numId="12">
     <w:abstractNumId w:val="9"/>
   </w:num>
   <w:num w:numId="13">
+    <w:abstractNumId w:val="17"/>
+  </w:num>
+  <w:num w:numId="14">
+    <w:abstractNumId w:val="18"/>
+  </w:num>
+  <w:num w:numId="15">
+    <w:abstractNumId w:val="21"/>
+  </w:num>
+  <w:num w:numId="16">
     <w:abstractNumId w:val="12"/>
   </w:num>
-  <w:num w:numId="14">
-    <w:abstractNumId w:val="13"/>
+  <w:num w:numId="17">
+    <w:abstractNumId w:val="22"/>
   </w:num>
-  <w:num w:numId="15">
+  <w:num w:numId="18">
+    <w:abstractNumId w:val="16"/>
+  </w:num>
+  <w:num w:numId="19">
+    <w:abstractNumId w:val="11"/>
+  </w:num>
+  <w:num w:numId="20">
+    <w:abstractNumId w:val="14"/>
+  </w:num>
+  <w:num w:numId="21">
     <w:abstractNumId w:val="15"/>
   </w:num>
-  <w:num w:numId="16">
+  <w:num w:numId="22">
+    <w:abstractNumId w:val="20"/>
+  </w:num>
+  <w:num w:numId="23">
     <w:abstractNumId w:val="10"/>
   </w:num>
 </w:numbering>
@@ -3276,11 +4177,6 @@
     <w:lsdException w:name="Book Title" w:uiPriority="33" w:qFormat="1"/>
     <w:lsdException w:name="Bibliography" w:semiHidden="1" w:uiPriority="37" w:unhideWhenUsed="1"/>
     <w:lsdException w:name="TOC Heading" w:semiHidden="1" w:uiPriority="39" w:unhideWhenUsed="1" w:qFormat="1"/>
-    <w:lsdException w:name="Plain Table 5" w:semiHidden="1" w:unhideWhenUsed="1"/>
-    <w:lsdException w:name="Grid Table Light" w:semiHidden="1" w:unhideWhenUsed="1"/>
-    <w:lsdException w:name="Grid Table 1 Light" w:semiHidden="1" w:unhideWhenUsed="1"/>
-    <w:lsdException w:name="Grid Table 2" w:semiHidden="1" w:unhideWhenUsed="1"/>
-    <w:lsdException w:name="Grid Table 3" w:semiHidden="1" w:unhideWhenUsed="1"/>
     <w:lsdException w:name="Grid Table 4" w:uiPriority="49"/>
     <w:lsdException w:name="Grid Table 5 Dark" w:uiPriority="50"/>
     <w:lsdException w:name="Grid Table 6 Colorful" w:uiPriority="51"/>

</xml_diff>

<commit_message>
Atualização do ROADMAP Site Printaí 3D
</commit_message>
<xml_diff>
--- a/ROADMAP_HOMEMADE3D_ATUALIZADO.docx
+++ b/ROADMAP_HOMEMADE3D_ATUALIZADO.docx
@@ -44,13 +44,25 @@
         <w:t>Atualizado em:</w:t>
       </w:r>
       <w:r>
-        <w:t xml:space="preserve"> 09/10/2025 16:30</w:t>
+        <w:t xml:space="preserve"> </w:t>
+      </w:r>
+      <w:r>
+        <w:t>04</w:t>
+      </w:r>
+      <w:r>
+        <w:t>/1</w:t>
+      </w:r>
+      <w:r>
+        <w:t>2</w:t>
+      </w:r>
+      <w:r>
+        <w:t xml:space="preserve">/2025 </w:t>
       </w:r>
     </w:p>
     <w:p>
       <w:r>
         <w:pict w14:anchorId="6084299D">
-          <v:rect id="_x0000_i1045" style="width:0;height:1.5pt" o:hralign="center" o:hrstd="t" o:hr="t" fillcolor="#a0a0a0" stroked="f"/>
+          <v:rect id="_x0000_i1025" style="width:0;height:1.5pt" o:hralign="center" o:hrstd="t" o:hr="t" fillcolor="#a0a0a0" stroked="f"/>
         </w:pict>
       </w:r>
     </w:p>
@@ -167,7 +179,7 @@
     <w:p>
       <w:r>
         <w:pict w14:anchorId="493D46A0">
-          <v:rect id="_x0000_i1046" style="width:0;height:1.5pt" o:hralign="center" o:hrstd="t" o:hr="t" fillcolor="#a0a0a0" stroked="f"/>
+          <v:rect id="_x0000_i1026" style="width:0;height:1.5pt" o:hralign="center" o:hrstd="t" o:hr="t" fillcolor="#a0a0a0" stroked="f"/>
         </w:pict>
       </w:r>
     </w:p>
@@ -365,17 +377,8 @@
           <w:rStyle w:val="CdigoHTML"/>
           <w:rFonts w:eastAsiaTheme="majorEastAsia"/>
         </w:rPr>
-        <w:t xml:space="preserve"> </w:t>
-      </w:r>
-      <w:proofErr w:type="gramStart"/>
-      <w:r>
-        <w:rPr>
-          <w:rStyle w:val="CdigoHTML"/>
-          <w:rFonts w:eastAsiaTheme="majorEastAsia"/>
-        </w:rPr>
-        <w:t>core .</w:t>
-      </w:r>
-      <w:proofErr w:type="gramEnd"/>
+        <w:t xml:space="preserve"> core .</w:t>
+      </w:r>
     </w:p>
     <w:p>
       <w:pPr>
@@ -488,7 +491,7 @@
     <w:p>
       <w:r>
         <w:pict w14:anchorId="4ECB32C1">
-          <v:rect id="_x0000_i1047" style="width:0;height:1.5pt" o:hralign="center" o:hrstd="t" o:hr="t" fillcolor="#a0a0a0" stroked="f"/>
+          <v:rect id="_x0000_i1027" style="width:0;height:1.5pt" o:hralign="center" o:hrstd="t" o:hr="t" fillcolor="#a0a0a0" stroked="f"/>
         </w:pict>
       </w:r>
     </w:p>
@@ -815,7 +818,7 @@
     <w:p>
       <w:r>
         <w:pict w14:anchorId="6466ECA7">
-          <v:rect id="_x0000_i1048" style="width:0;height:1.5pt" o:hralign="center" o:hrstd="t" o:hr="t" fillcolor="#a0a0a0" stroked="f"/>
+          <v:rect id="_x0000_i1028" style="width:0;height:1.5pt" o:hralign="center" o:hrstd="t" o:hr="t" fillcolor="#a0a0a0" stroked="f"/>
         </w:pict>
       </w:r>
     </w:p>
@@ -858,15 +861,7 @@
       </w:r>
       <w:proofErr w:type="spellEnd"/>
       <w:r>
-        <w:t xml:space="preserve">, Home, Portfólio, </w:t>
-      </w:r>
-      <w:proofErr w:type="gramStart"/>
-      <w:r>
-        <w:t>Sobre, Contato</w:t>
-      </w:r>
-      <w:proofErr w:type="gramEnd"/>
-      <w:r>
-        <w:t>.</w:t>
+        <w:t>, Home, Portfólio, Sobre, Contato.</w:t>
       </w:r>
     </w:p>
     <w:p>
@@ -944,7 +939,7 @@
     <w:p>
       <w:r>
         <w:pict w14:anchorId="5B91BB00">
-          <v:rect id="_x0000_i1049" style="width:0;height:1.5pt" o:hralign="center" o:hrstd="t" o:hr="t" fillcolor="#a0a0a0" stroked="f"/>
+          <v:rect id="_x0000_i1029" style="width:0;height:1.5pt" o:hralign="center" o:hrstd="t" o:hr="t" fillcolor="#a0a0a0" stroked="f"/>
         </w:pict>
       </w:r>
     </w:p>
@@ -1059,7 +1054,7 @@
     <w:p>
       <w:r>
         <w:pict w14:anchorId="00BFE444">
-          <v:rect id="_x0000_i1050" style="width:0;height:1.5pt" o:hralign="center" o:hrstd="t" o:hr="t" fillcolor="#a0a0a0" stroked="f"/>
+          <v:rect id="_x0000_i1030" style="width:0;height:1.5pt" o:hralign="center" o:hrstd="t" o:hr="t" fillcolor="#a0a0a0" stroked="f"/>
         </w:pict>
       </w:r>
     </w:p>
@@ -1162,7 +1157,7 @@
     <w:p>
       <w:r>
         <w:pict w14:anchorId="5CA4C271">
-          <v:rect id="_x0000_i1051" style="width:0;height:1.5pt" o:hralign="center" o:hrstd="t" o:hr="t" fillcolor="#a0a0a0" stroked="f"/>
+          <v:rect id="_x0000_i1031" style="width:0;height:1.5pt" o:hralign="center" o:hrstd="t" o:hr="t" fillcolor="#a0a0a0" stroked="f"/>
         </w:pict>
       </w:r>
     </w:p>
@@ -1275,7 +1270,7 @@
     <w:p>
       <w:r>
         <w:pict w14:anchorId="37C45CAB">
-          <v:rect id="_x0000_i1052" style="width:0;height:1.5pt" o:hralign="center" o:hrstd="t" o:hr="t" fillcolor="#a0a0a0" stroked="f"/>
+          <v:rect id="_x0000_i1032" style="width:0;height:1.5pt" o:hralign="center" o:hrstd="t" o:hr="t" fillcolor="#a0a0a0" stroked="f"/>
         </w:pict>
       </w:r>
     </w:p>
@@ -1309,18 +1304,8 @@
           <w:b/>
           <w:bCs/>
         </w:rPr>
-        <w:t xml:space="preserve"> </w:t>
-      </w:r>
-      <w:proofErr w:type="spellStart"/>
-      <w:r>
-        <w:rPr>
-          <w:rStyle w:val="Forte"/>
-          <w:b/>
-          <w:bCs/>
-        </w:rPr>
-        <w:t>Utilizadas</w:t>
-      </w:r>
-      <w:proofErr w:type="spellEnd"/>
+        <w:t xml:space="preserve"> Utilizadas</w:t>
+      </w:r>
     </w:p>
     <w:p>
       <w:pPr>
@@ -1435,7 +1420,7 @@
     <w:p>
       <w:r>
         <w:pict w14:anchorId="0323D57B">
-          <v:rect id="_x0000_i1053" style="width:0;height:1.5pt" o:hralign="center" o:hrstd="t" o:hr="t" fillcolor="#a0a0a0" stroked="f"/>
+          <v:rect id="_x0000_i1033" style="width:0;height:1.5pt" o:hralign="center" o:hrstd="t" o:hr="t" fillcolor="#a0a0a0" stroked="f"/>
         </w:pict>
       </w:r>
     </w:p>
@@ -1628,7 +1613,7 @@
     <w:p>
       <w:r>
         <w:pict w14:anchorId="10C17C7E">
-          <v:rect id="_x0000_i1054" style="width:0;height:1.5pt" o:hralign="center" o:hrstd="t" o:hr="t" fillcolor="#a0a0a0" stroked="f"/>
+          <v:rect id="_x0000_i1034" style="width:0;height:1.5pt" o:hralign="center" o:hrstd="t" o:hr="t" fillcolor="#a0a0a0" stroked="f"/>
         </w:pict>
       </w:r>
     </w:p>

</xml_diff>